<commit_message>
Agrego nuevo test y corrijo portada del entregable
</commit_message>
<xml_diff>
--- a/Entregable Tp2.docx
+++ b/Entregable Tp2.docx
@@ -44,8 +44,8 @@
           <w:rFonts w:ascii="Arial" w:hAnsi="Arial" w:cs="Arial"/>
           <w:b/>
           <w:noProof/>
-          <w:sz w:val="72"/>
-          <w:szCs w:val="72"/>
+          <w:sz w:val="56"/>
+          <w:szCs w:val="56"/>
           <w:lang w:eastAsia="es-AR"/>
         </w:rPr>
       </w:pPr>
@@ -54,8 +54,8 @@
           <w:rFonts w:ascii="Arial" w:hAnsi="Arial" w:cs="Arial"/>
           <w:b/>
           <w:noProof/>
-          <w:sz w:val="72"/>
-          <w:szCs w:val="72"/>
+          <w:sz w:val="56"/>
+          <w:szCs w:val="56"/>
           <w:lang w:eastAsia="es-AR"/>
         </w:rPr>
         <w:t>Trabajo Práctico N</w:t>
@@ -65,8 +65,8 @@
           <w:rFonts w:ascii="Cambria Math" w:hAnsi="Cambria Math" w:cs="Cambria Math"/>
           <w:b/>
           <w:noProof/>
-          <w:sz w:val="72"/>
-          <w:szCs w:val="72"/>
+          <w:sz w:val="56"/>
+          <w:szCs w:val="56"/>
           <w:lang w:eastAsia="es-AR"/>
         </w:rPr>
         <w:t>⁰</w:t>
@@ -76,11 +76,46 @@
           <w:rFonts w:ascii="Arial" w:hAnsi="Arial" w:cs="Arial"/>
           <w:b/>
           <w:noProof/>
-          <w:sz w:val="72"/>
-          <w:szCs w:val="72"/>
+          <w:sz w:val="56"/>
+          <w:szCs w:val="56"/>
           <w:lang w:eastAsia="es-AR"/>
         </w:rPr>
         <w:t xml:space="preserve"> 2</w:t>
+      </w:r>
+    </w:p>
+    <w:p>
+      <w:pPr>
+        <w:rPr>
+          <w:rFonts w:ascii="Arial" w:hAnsi="Arial" w:cs="Arial"/>
+          <w:noProof/>
+          <w:sz w:val="56"/>
+          <w:szCs w:val="56"/>
+          <w:lang w:eastAsia="es-AR"/>
+        </w:rPr>
+      </w:pPr>
+    </w:p>
+    <w:p>
+      <w:pPr>
+        <w:jc w:val="center"/>
+        <w:rPr>
+          <w:rFonts w:ascii="Arial" w:hAnsi="Arial" w:cs="Arial"/>
+          <w:b/>
+          <w:noProof/>
+          <w:sz w:val="56"/>
+          <w:szCs w:val="56"/>
+          <w:lang w:eastAsia="es-AR"/>
+        </w:rPr>
+      </w:pPr>
+      <w:r>
+        <w:rPr>
+          <w:rFonts w:ascii="Arial" w:hAnsi="Arial" w:cs="Arial"/>
+          <w:b/>
+          <w:noProof/>
+          <w:sz w:val="56"/>
+          <w:szCs w:val="56"/>
+          <w:lang w:eastAsia="es-AR"/>
+        </w:rPr>
+        <w:t>Técnicas de Diseño</w:t>
       </w:r>
     </w:p>
     <w:p>
@@ -101,8 +136,8 @@
           <w:rFonts w:ascii="Arial" w:hAnsi="Arial" w:cs="Arial"/>
           <w:b/>
           <w:noProof/>
-          <w:sz w:val="72"/>
-          <w:szCs w:val="72"/>
+          <w:sz w:val="52"/>
+          <w:szCs w:val="52"/>
           <w:lang w:eastAsia="es-AR"/>
         </w:rPr>
       </w:pPr>
@@ -111,12 +146,14 @@
           <w:rFonts w:ascii="Arial" w:hAnsi="Arial" w:cs="Arial"/>
           <w:b/>
           <w:noProof/>
-          <w:sz w:val="72"/>
-          <w:szCs w:val="72"/>
-          <w:lang w:eastAsia="es-AR"/>
-        </w:rPr>
-        <w:t>Técnicas de Diseño</w:t>
-      </w:r>
+          <w:sz w:val="52"/>
+          <w:szCs w:val="52"/>
+          <w:lang w:eastAsia="es-AR"/>
+        </w:rPr>
+        <w:t>Grupo 10</w:t>
+      </w:r>
+      <w:bookmarkStart w:id="0" w:name="_GoBack"/>
+      <w:bookmarkEnd w:id="0"/>
     </w:p>
     <w:p>
       <w:pPr>
@@ -144,30 +181,6 @@
       <w:pPr>
         <w:rPr>
           <w:rFonts w:ascii="Arial" w:hAnsi="Arial" w:cs="Arial"/>
-          <w:noProof/>
-          <w:sz w:val="40"/>
-          <w:szCs w:val="40"/>
-          <w:lang w:eastAsia="es-AR"/>
-        </w:rPr>
-      </w:pPr>
-    </w:p>
-    <w:p>
-      <w:pPr>
-        <w:rPr>
-          <w:rFonts w:ascii="Arial" w:hAnsi="Arial" w:cs="Arial"/>
-          <w:noProof/>
-          <w:sz w:val="40"/>
-          <w:szCs w:val="40"/>
-          <w:lang w:eastAsia="es-AR"/>
-        </w:rPr>
-      </w:pPr>
-      <w:bookmarkStart w:id="0" w:name="_GoBack"/>
-      <w:bookmarkEnd w:id="0"/>
-    </w:p>
-    <w:p>
-      <w:pPr>
-        <w:rPr>
-          <w:rFonts w:ascii="Arial" w:hAnsi="Arial" w:cs="Arial"/>
           <w:b/>
           <w:noProof/>
           <w:sz w:val="36"/>
@@ -207,62 +220,7 @@
           <w:szCs w:val="36"/>
           <w:lang w:eastAsia="es-AR"/>
         </w:rPr>
-        <w:t>81052</w:t>
-      </w:r>
-      <w:r>
-        <w:rPr>
-          <w:rFonts w:ascii="Arial" w:hAnsi="Arial" w:cs="Arial"/>
-          <w:noProof/>
-          <w:color w:val="000000" w:themeColor="text1"/>
-          <w:sz w:val="36"/>
-          <w:szCs w:val="36"/>
-          <w:lang w:eastAsia="es-AR"/>
-        </w:rPr>
-        <w:t xml:space="preserve"> </w:t>
-      </w:r>
-      <w:r>
-        <w:rPr>
-          <w:rFonts w:ascii="Arial" w:hAnsi="Arial" w:cs="Arial"/>
-          <w:noProof/>
-          <w:color w:val="000000" w:themeColor="text1"/>
-          <w:sz w:val="36"/>
-          <w:szCs w:val="36"/>
-          <w:lang w:eastAsia="es-AR"/>
-        </w:rPr>
-        <w:t>–</w:t>
-      </w:r>
-      <w:r>
-        <w:rPr>
-          <w:rFonts w:ascii="Arial" w:hAnsi="Arial" w:cs="Arial"/>
-          <w:noProof/>
-          <w:color w:val="000000" w:themeColor="text1"/>
-          <w:sz w:val="36"/>
-          <w:szCs w:val="36"/>
-          <w:lang w:eastAsia="es-AR"/>
-        </w:rPr>
-        <w:t xml:space="preserve"> </w:t>
-      </w:r>
-      <w:r>
-        <w:rPr>
-          <w:rFonts w:ascii="Arial" w:hAnsi="Arial" w:cs="Arial"/>
-          <w:noProof/>
-          <w:color w:val="000000" w:themeColor="text1"/>
-          <w:sz w:val="36"/>
-          <w:szCs w:val="36"/>
-          <w:lang w:eastAsia="es-AR"/>
-        </w:rPr>
-        <w:t>Cesar Leguizamon</w:t>
-      </w:r>
-      <w:r>
-        <w:rPr>
-          <w:rFonts w:ascii="Arial" w:hAnsi="Arial" w:cs="Arial"/>
-          <w:noProof/>
-          <w:color w:val="000000" w:themeColor="text1"/>
-          <w:sz w:val="36"/>
-          <w:szCs w:val="36"/>
-          <w:lang w:eastAsia="es-AR"/>
-        </w:rPr>
-        <w:t xml:space="preserve"> (</w:t>
+        <w:t>81052 – Cesar Leguizamon (</w:t>
       </w:r>
       <w:hyperlink r:id="rId6" w:history="1">
         <w:r>
@@ -322,7 +280,7 @@
           <w:szCs w:val="36"/>
           <w:lang w:val="en-US" w:eastAsia="es-AR"/>
         </w:rPr>
-        <w:t xml:space="preserve"> - </w:t>
+        <w:t xml:space="preserve"> </w:t>
       </w:r>
       <w:r>
         <w:rPr>
@@ -333,7 +291,7 @@
           <w:szCs w:val="36"/>
           <w:lang w:val="en-US" w:eastAsia="es-AR"/>
         </w:rPr>
-        <w:t>David Marcos</w:t>
+        <w:t>–</w:t>
       </w:r>
       <w:r>
         <w:rPr>
@@ -344,7 +302,7 @@
           <w:szCs w:val="36"/>
           <w:lang w:val="en-US" w:eastAsia="es-AR"/>
         </w:rPr>
-        <w:t xml:space="preserve"> (</w:t>
+        <w:t xml:space="preserve"> David Marcos (</w:t>
       </w:r>
       <w:hyperlink r:id="rId7" w:history="1">
         <w:r>
@@ -393,62 +351,7 @@
           <w:szCs w:val="36"/>
           <w:lang w:eastAsia="es-AR"/>
         </w:rPr>
-        <w:t>91299</w:t>
-      </w:r>
-      <w:r>
-        <w:rPr>
-          <w:rFonts w:ascii="Arial" w:hAnsi="Arial" w:cs="Arial"/>
-          <w:noProof/>
-          <w:color w:val="000000" w:themeColor="text1"/>
-          <w:sz w:val="36"/>
-          <w:szCs w:val="36"/>
-          <w:lang w:eastAsia="es-AR"/>
-        </w:rPr>
-        <w:t xml:space="preserve"> </w:t>
-      </w:r>
-      <w:r>
-        <w:rPr>
-          <w:rFonts w:ascii="Arial" w:hAnsi="Arial" w:cs="Arial"/>
-          <w:noProof/>
-          <w:color w:val="000000" w:themeColor="text1"/>
-          <w:sz w:val="36"/>
-          <w:szCs w:val="36"/>
-          <w:lang w:eastAsia="es-AR"/>
-        </w:rPr>
-        <w:t>–</w:t>
-      </w:r>
-      <w:r>
-        <w:rPr>
-          <w:rFonts w:ascii="Arial" w:hAnsi="Arial" w:cs="Arial"/>
-          <w:noProof/>
-          <w:color w:val="000000" w:themeColor="text1"/>
-          <w:sz w:val="36"/>
-          <w:szCs w:val="36"/>
-          <w:lang w:eastAsia="es-AR"/>
-        </w:rPr>
-        <w:t xml:space="preserve"> </w:t>
-      </w:r>
-      <w:r>
-        <w:rPr>
-          <w:rFonts w:ascii="Arial" w:hAnsi="Arial" w:cs="Arial"/>
-          <w:noProof/>
-          <w:color w:val="000000" w:themeColor="text1"/>
-          <w:sz w:val="36"/>
-          <w:szCs w:val="36"/>
-          <w:lang w:eastAsia="es-AR"/>
-        </w:rPr>
-        <w:t>Diego Meller</w:t>
-      </w:r>
-      <w:r>
-        <w:rPr>
-          <w:rFonts w:ascii="Arial" w:hAnsi="Arial" w:cs="Arial"/>
-          <w:noProof/>
-          <w:color w:val="000000" w:themeColor="text1"/>
-          <w:sz w:val="36"/>
-          <w:szCs w:val="36"/>
-          <w:lang w:eastAsia="es-AR"/>
-        </w:rPr>
-        <w:t xml:space="preserve"> (</w:t>
+        <w:t>91299 – Diego Meller (</w:t>
       </w:r>
       <w:hyperlink r:id="rId8" w:history="1">
         <w:r>
@@ -1260,7 +1163,7 @@
 </file>
 
 <file path=customXml/itemProps1.xml><?xml version="1.0" encoding="utf-8"?>
-<ds:datastoreItem xmlns:ds="http://schemas.openxmlformats.org/officeDocument/2006/customXml" ds:itemID="{B1F42902-3771-48AE-BB97-773047830DF6}">
+<ds:datastoreItem xmlns:ds="http://schemas.openxmlformats.org/officeDocument/2006/customXml" ds:itemID="{008F5998-BED6-4ACA-B8A9-A5E93FB7425A}">
   <ds:schemaRefs>
     <ds:schemaRef ds:uri="http://schemas.openxmlformats.org/officeDocument/2006/bibliography"/>
   </ds:schemaRefs>

</xml_diff>

<commit_message>
Correccion de convencion y agregado de diagrama de clases
</commit_message>
<xml_diff>
--- a/Entregable Tp2.docx
+++ b/Entregable Tp2.docx
@@ -152,8 +152,6 @@
         </w:rPr>
         <w:t>Grupo 10</w:t>
       </w:r>
-      <w:bookmarkStart w:id="0" w:name="_GoBack"/>
-      <w:bookmarkEnd w:id="0"/>
     </w:p>
     <w:p>
       <w:pPr>
@@ -390,6 +388,119 @@
           <w:lang w:eastAsia="es-AR"/>
         </w:rPr>
       </w:pPr>
+    </w:p>
+    <w:p>
+      <w:pPr>
+        <w:rPr>
+          <w:rFonts w:ascii="Arial" w:hAnsi="Arial" w:cs="Arial"/>
+          <w:noProof/>
+          <w:sz w:val="36"/>
+          <w:szCs w:val="36"/>
+          <w:lang w:eastAsia="es-AR"/>
+        </w:rPr>
+      </w:pPr>
+    </w:p>
+    <w:p>
+      <w:pPr>
+        <w:rPr>
+          <w:rFonts w:ascii="Arial" w:hAnsi="Arial" w:cs="Arial"/>
+          <w:b/>
+          <w:noProof/>
+          <w:sz w:val="36"/>
+          <w:szCs w:val="36"/>
+          <w:lang w:eastAsia="es-AR"/>
+        </w:rPr>
+      </w:pPr>
+      <w:r>
+        <w:rPr>
+          <w:rFonts w:ascii="Arial" w:hAnsi="Arial" w:cs="Arial"/>
+          <w:b/>
+          <w:noProof/>
+          <w:sz w:val="36"/>
+          <w:szCs w:val="36"/>
+          <w:lang w:eastAsia="es-AR"/>
+        </w:rPr>
+        <w:t>Diagrama de clases</w:t>
+      </w:r>
+    </w:p>
+    <w:p>
+      <w:pPr>
+        <w:rPr>
+          <w:rFonts w:ascii="Arial" w:hAnsi="Arial" w:cs="Arial"/>
+          <w:noProof/>
+          <w:sz w:val="36"/>
+          <w:szCs w:val="36"/>
+          <w:lang w:eastAsia="es-AR"/>
+        </w:rPr>
+      </w:pPr>
+    </w:p>
+    <w:p>
+      <w:pPr>
+        <w:rPr>
+          <w:rFonts w:ascii="Arial" w:hAnsi="Arial" w:cs="Arial"/>
+          <w:noProof/>
+          <w:sz w:val="36"/>
+          <w:szCs w:val="36"/>
+          <w:lang w:eastAsia="es-AR"/>
+        </w:rPr>
+      </w:pPr>
+      <w:r>
+        <w:rPr>
+          <w:rFonts w:ascii="Arial" w:hAnsi="Arial" w:cs="Arial"/>
+          <w:noProof/>
+          <w:sz w:val="36"/>
+          <w:szCs w:val="36"/>
+          <w:lang w:eastAsia="es-AR"/>
+        </w:rPr>
+        <w:drawing>
+          <wp:inline distT="0" distB="0" distL="0" distR="0">
+            <wp:extent cx="5600700" cy="4152900"/>
+            <wp:effectExtent l="0" t="0" r="0" b="0"/>
+            <wp:docPr id="2" name="Imagen 2"/>
+            <wp:cNvGraphicFramePr>
+              <a:graphicFrameLocks xmlns:a="http://schemas.openxmlformats.org/drawingml/2006/main" noChangeAspect="1"/>
+            </wp:cNvGraphicFramePr>
+            <a:graphic xmlns:a="http://schemas.openxmlformats.org/drawingml/2006/main">
+              <a:graphicData uri="http://schemas.openxmlformats.org/drawingml/2006/picture">
+                <pic:pic xmlns:pic="http://schemas.openxmlformats.org/drawingml/2006/picture">
+                  <pic:nvPicPr>
+                    <pic:cNvPr id="0" name="Picture 1"/>
+                    <pic:cNvPicPr>
+                      <a:picLocks noChangeAspect="1" noChangeArrowheads="1"/>
+                    </pic:cNvPicPr>
+                  </pic:nvPicPr>
+                  <pic:blipFill>
+                    <a:blip r:embed="rId9">
+                      <a:extLst>
+                        <a:ext uri="{28A0092B-C50C-407E-A947-70E740481C1C}">
+                          <a14:useLocalDpi xmlns:a14="http://schemas.microsoft.com/office/drawing/2010/main" val="0"/>
+                        </a:ext>
+                      </a:extLst>
+                    </a:blip>
+                    <a:srcRect/>
+                    <a:stretch>
+                      <a:fillRect/>
+                    </a:stretch>
+                  </pic:blipFill>
+                  <pic:spPr bwMode="auto">
+                    <a:xfrm>
+                      <a:off x="0" y="0"/>
+                      <a:ext cx="5600700" cy="4152900"/>
+                    </a:xfrm>
+                    <a:prstGeom prst="rect">
+                      <a:avLst/>
+                    </a:prstGeom>
+                    <a:noFill/>
+                    <a:ln>
+                      <a:noFill/>
+                    </a:ln>
+                  </pic:spPr>
+                </pic:pic>
+              </a:graphicData>
+            </a:graphic>
+          </wp:inline>
+        </w:drawing>
+      </w:r>
     </w:p>
     <w:p>
       <w:pPr>
@@ -1163,7 +1274,7 @@
 </file>
 
 <file path=customXml/itemProps1.xml><?xml version="1.0" encoding="utf-8"?>
-<ds:datastoreItem xmlns:ds="http://schemas.openxmlformats.org/officeDocument/2006/customXml" ds:itemID="{008F5998-BED6-4ACA-B8A9-A5E93FB7425A}">
+<ds:datastoreItem xmlns:ds="http://schemas.openxmlformats.org/officeDocument/2006/customXml" ds:itemID="{29B7EE61-17BD-4461-896B-9ACA1C9CF887}">
   <ds:schemaRefs>
     <ds:schemaRef ds:uri="http://schemas.openxmlformats.org/officeDocument/2006/bibliography"/>
   </ds:schemaRefs>

</xml_diff>

<commit_message>
Quitado de la interfaz Test
Se quito ya que su funcionalidad no era la que se necesitaba, ahora los
tests de los clientes se llamaran dentro del metodo init() de la clase
que implemente de testeable
</commit_message>
<xml_diff>
--- a/Entregable Tp2.docx
+++ b/Entregable Tp2.docx
@@ -427,7 +427,7 @@
             <v:path o:extrusionok="f" gradientshapeok="t" o:connecttype="rect"/>
             <o:lock v:ext="edit" aspectratio="t"/>
           </v:shapetype>
-          <v:shape id="Imagen 2" o:spid="_x0000_i1025" type="#_x0000_t75" style="width:438.75pt;height:324.75pt;visibility:visible">
+          <v:shape id="Imagen 2" o:spid="_x0000_i1025" type="#_x0000_t75" style="width:433.5pt;height:324.75pt;visibility:visible">
             <v:imagedata r:id="rId7" o:title=""/>
           </v:shape>
         </w:pict>
@@ -487,71 +487,6 @@
           <w:u w:val="single"/>
           <w:lang w:eastAsia="es-AR"/>
         </w:rPr>
-        <w:t>Interfaz Test</w:t>
-      </w:r>
-    </w:p>
-    <w:p>
-      <w:pPr>
-        <w:rPr>
-          <w:rFonts w:ascii="Arial" w:hAnsi="Arial" w:cs="Arial"/>
-          <w:noProof/>
-          <w:sz w:val="24"/>
-          <w:szCs w:val="24"/>
-          <w:lang w:eastAsia="es-AR"/>
-        </w:rPr>
-      </w:pPr>
-      <w:r>
-        <w:rPr>
-          <w:rFonts w:ascii="Arial" w:hAnsi="Arial" w:cs="Arial"/>
-          <w:noProof/>
-          <w:sz w:val="24"/>
-          <w:szCs w:val="24"/>
-          <w:lang w:eastAsia="es-AR"/>
-        </w:rPr>
-        <w:tab/>
-        <w:t>Esta interfaz se utiliza para que el usuario cuando cree sus pruebas las mismas sean ejecutadas de</w:t>
-      </w:r>
-      <w:r>
-        <w:rPr>
-          <w:rFonts w:ascii="Arial" w:hAnsi="Arial" w:cs="Arial"/>
-          <w:noProof/>
-          <w:sz w:val="24"/>
-          <w:szCs w:val="24"/>
-          <w:lang w:eastAsia="es-AR"/>
-        </w:rPr>
-        <w:t xml:space="preserve">ntro del metodo run y poder así </w:t>
-      </w:r>
-      <w:r>
-        <w:rPr>
-          <w:rFonts w:ascii="Arial" w:hAnsi="Arial" w:cs="Arial"/>
-          <w:noProof/>
-          <w:sz w:val="24"/>
-          <w:szCs w:val="24"/>
-          <w:lang w:eastAsia="es-AR"/>
-        </w:rPr>
-        <w:t>hacer que todas las pruebas sean ejecutadas de la misma manera</w:t>
-      </w:r>
-    </w:p>
-    <w:p>
-      <w:pPr>
-        <w:rPr>
-          <w:rFonts w:ascii="Arial" w:hAnsi="Arial" w:cs="Arial"/>
-          <w:noProof/>
-          <w:sz w:val="24"/>
-          <w:szCs w:val="24"/>
-          <w:u w:val="single"/>
-          <w:lang w:eastAsia="es-AR"/>
-        </w:rPr>
-      </w:pPr>
-      <w:r>
-        <w:rPr>
-          <w:rFonts w:ascii="Arial" w:hAnsi="Arial" w:cs="Arial"/>
-          <w:noProof/>
-          <w:sz w:val="24"/>
-          <w:szCs w:val="24"/>
-          <w:u w:val="single"/>
-          <w:lang w:eastAsia="es-AR"/>
-        </w:rPr>
         <w:t>Clase ResultOk</w:t>
       </w:r>
     </w:p>
@@ -904,20 +839,18 @@
           <w:noProof/>
           <w:sz w:val="24"/>
           <w:szCs w:val="24"/>
-          <w:u w:val="single"/>
-          <w:lang w:eastAsia="es-AR"/>
-        </w:rPr>
-      </w:pPr>
-      <w:r>
-        <w:rPr>
-          <w:rFonts w:ascii="Arial" w:hAnsi="Arial" w:cs="Arial"/>
-          <w:noProof/>
-          <w:sz w:val="24"/>
-          <w:szCs w:val="24"/>
-          <w:u w:val="single"/>
-          <w:lang w:eastAsia="es-AR"/>
-        </w:rPr>
-        <w:t>Clase Testeable</w:t>
+          <w:lang w:eastAsia="es-AR"/>
+        </w:rPr>
+      </w:pPr>
+      <w:r>
+        <w:rPr>
+          <w:rFonts w:ascii="Arial" w:hAnsi="Arial" w:cs="Arial"/>
+          <w:noProof/>
+          <w:sz w:val="24"/>
+          <w:szCs w:val="24"/>
+          <w:lang w:eastAsia="es-AR"/>
+        </w:rPr>
+        <w:t>Interfaz Testeable</w:t>
       </w:r>
     </w:p>
     <w:p>
@@ -939,7 +872,7 @@
           <w:lang w:eastAsia="es-AR"/>
         </w:rPr>
         <w:tab/>
-        <w:t>Se encarga de ir agregando los test del cliente para poder ejecutarlos uno a uno</w:t>
+        <w:t>Es lo que implementa el cliente para ejecutar una serie de tests, debe hacer que sus tests sean ejecutados dentro del metodo init</w:t>
       </w:r>
     </w:p>
     <w:p>

</xml_diff>

<commit_message>
Agrego entregable y enunciado tp2-2
</commit_message>
<xml_diff>
--- a/Entregable Tp2.docx
+++ b/Entregable Tp2.docx
@@ -92,7 +92,7 @@
           <w:szCs w:val="56"/>
           <w:lang w:eastAsia="es-AR"/>
         </w:rPr>
-        <w:t>.1</w:t>
+        <w:t>.2</w:t>
       </w:r>
     </w:p>
     <w:p>
@@ -437,6 +437,7 @@
           <w:lang w:eastAsia="es-AR"/>
         </w:rPr>
       </w:pPr>
+      <w:bookmarkStart w:id="0" w:name="_GoBack"/>
       <w:r>
         <w:rPr>
           <w:rFonts w:ascii="Arial" w:hAnsi="Arial" w:cs="Arial"/>
@@ -466,11 +467,12 @@
             <v:path o:extrusionok="f" gradientshapeok="t" o:connecttype="rect"/>
             <o:lock v:ext="edit" aspectratio="t"/>
           </v:shapetype>
-          <v:shape id="_x0000_i1025" type="#_x0000_t75" style="width:418.35pt;height:610.75pt">
+          <v:shape id="_x0000_i1025" type="#_x0000_t75" style="width:429.5pt;height:605.8pt">
             <v:imagedata r:id="rId8" o:title=""/>
           </v:shape>
         </w:pict>
       </w:r>
+      <w:bookmarkEnd w:id="0"/>
     </w:p>
     <w:p>
       <w:pPr>
@@ -483,8 +485,6 @@
           <w:lang w:eastAsia="es-AR"/>
         </w:rPr>
       </w:pPr>
-      <w:bookmarkStart w:id="0" w:name="_GoBack"/>
-      <w:bookmarkEnd w:id="0"/>
       <w:r>
         <w:rPr>
           <w:rFonts w:ascii="Arial" w:hAnsi="Arial" w:cs="Arial"/>
@@ -523,21 +523,6 @@
           <w:lang w:eastAsia="es-AR"/>
         </w:rPr>
       </w:pPr>
-    </w:p>
-    <w:p>
-      <w:pPr>
-        <w:autoSpaceDE w:val="0"/>
-        <w:autoSpaceDN w:val="0"/>
-        <w:adjustRightInd w:val="0"/>
-        <w:spacing w:after="0" w:line="240" w:lineRule="auto"/>
-        <w:rPr>
-          <w:rFonts w:ascii="Arial" w:hAnsi="Arial" w:cs="Arial"/>
-          <w:sz w:val="28"/>
-          <w:szCs w:val="28"/>
-          <w:u w:val="single"/>
-          <w:lang w:eastAsia="es-AR"/>
-        </w:rPr>
-      </w:pPr>
       <w:proofErr w:type="spellStart"/>
       <w:r>
         <w:rPr>
@@ -713,6 +698,98 @@
           <w:u w:val="single"/>
           <w:lang w:eastAsia="es-AR"/>
         </w:rPr>
+        <w:t>Repor</w:t>
+      </w:r>
+      <w:r>
+        <w:rPr>
+          <w:rFonts w:ascii="Arial" w:hAnsi="Arial" w:cs="Arial"/>
+          <w:sz w:val="28"/>
+          <w:szCs w:val="28"/>
+          <w:u w:val="single"/>
+          <w:lang w:eastAsia="es-AR"/>
+        </w:rPr>
+        <w:t>XML</w:t>
+      </w:r>
+      <w:proofErr w:type="spellEnd"/>
+    </w:p>
+    <w:p>
+      <w:pPr>
+        <w:autoSpaceDE w:val="0"/>
+        <w:autoSpaceDN w:val="0"/>
+        <w:adjustRightInd w:val="0"/>
+        <w:spacing w:after="0" w:line="240" w:lineRule="auto"/>
+        <w:rPr>
+          <w:rFonts w:ascii="Arial" w:hAnsi="Arial" w:cs="Arial"/>
+          <w:sz w:val="28"/>
+          <w:szCs w:val="28"/>
+          <w:lang w:eastAsia="es-AR"/>
+        </w:rPr>
+      </w:pPr>
+      <w:r>
+        <w:rPr>
+          <w:rFonts w:ascii="Arial" w:hAnsi="Arial" w:cs="Arial"/>
+          <w:sz w:val="28"/>
+          <w:szCs w:val="28"/>
+          <w:lang w:eastAsia="es-AR"/>
+        </w:rPr>
+        <w:t>Esta clase tiene como responsabilidad, enviar los resultados de las</w:t>
+      </w:r>
+      <w:r>
+        <w:rPr>
+          <w:rFonts w:ascii="Arial" w:hAnsi="Arial" w:cs="Arial"/>
+          <w:sz w:val="28"/>
+          <w:szCs w:val="28"/>
+          <w:lang w:eastAsia="es-AR"/>
+        </w:rPr>
+        <w:t xml:space="preserve"> </w:t>
+      </w:r>
+      <w:r>
+        <w:rPr>
+          <w:rFonts w:ascii="Arial" w:hAnsi="Arial" w:cs="Arial"/>
+          <w:sz w:val="28"/>
+          <w:szCs w:val="28"/>
+          <w:lang w:eastAsia="es-AR"/>
+        </w:rPr>
+        <w:t>pruebas a un archivo XML.</w:t>
+      </w:r>
+    </w:p>
+    <w:p>
+      <w:pPr>
+        <w:autoSpaceDE w:val="0"/>
+        <w:autoSpaceDN w:val="0"/>
+        <w:adjustRightInd w:val="0"/>
+        <w:spacing w:after="0" w:line="240" w:lineRule="auto"/>
+        <w:rPr>
+          <w:rFonts w:ascii="Arial" w:hAnsi="Arial" w:cs="Arial"/>
+          <w:sz w:val="28"/>
+          <w:szCs w:val="28"/>
+          <w:lang w:eastAsia="es-AR"/>
+        </w:rPr>
+      </w:pPr>
+    </w:p>
+    <w:p>
+      <w:pPr>
+        <w:autoSpaceDE w:val="0"/>
+        <w:autoSpaceDN w:val="0"/>
+        <w:adjustRightInd w:val="0"/>
+        <w:spacing w:after="0" w:line="240" w:lineRule="auto"/>
+        <w:rPr>
+          <w:rFonts w:ascii="Arial" w:hAnsi="Arial" w:cs="Arial"/>
+          <w:sz w:val="28"/>
+          <w:szCs w:val="28"/>
+          <w:u w:val="single"/>
+          <w:lang w:eastAsia="es-AR"/>
+        </w:rPr>
+      </w:pPr>
+      <w:proofErr w:type="spellStart"/>
+      <w:r>
+        <w:rPr>
+          <w:rFonts w:ascii="Arial" w:hAnsi="Arial" w:cs="Arial"/>
+          <w:sz w:val="28"/>
+          <w:szCs w:val="28"/>
+          <w:u w:val="single"/>
+          <w:lang w:eastAsia="es-AR"/>
+        </w:rPr>
         <w:t>ReportText</w:t>
       </w:r>
       <w:proofErr w:type="spellEnd"/>
@@ -1354,6 +1431,7 @@
           <w:szCs w:val="28"/>
           <w:lang w:eastAsia="es-AR"/>
         </w:rPr>
+        <w:lastRenderedPageBreak/>
         <w:t>Result</w:t>
       </w:r>
       <w:proofErr w:type="spellEnd"/>
@@ -1461,7 +1539,6 @@
           <w:u w:val="single"/>
           <w:lang w:eastAsia="es-AR"/>
         </w:rPr>
-        <w:lastRenderedPageBreak/>
         <w:t>ResultFail</w:t>
       </w:r>
       <w:proofErr w:type="spellEnd"/>
@@ -2418,36 +2495,28 @@
     </w:p>
     <w:p>
       <w:pPr>
-        <w:rPr>
-          <w:rFonts w:ascii="Arial" w:hAnsi="Arial" w:cs="Arial"/>
-          <w:noProof/>
-          <w:sz w:val="24"/>
-          <w:szCs w:val="24"/>
-          <w:u w:val="single"/>
-          <w:lang w:eastAsia="es-AR"/>
-        </w:rPr>
-      </w:pPr>
-    </w:p>
-    <w:p>
-      <w:pPr>
-        <w:rPr>
-          <w:rFonts w:ascii="Arial" w:hAnsi="Arial" w:cs="Arial"/>
-          <w:noProof/>
-          <w:sz w:val="24"/>
-          <w:szCs w:val="24"/>
-          <w:u w:val="single"/>
-          <w:lang w:eastAsia="es-AR"/>
-        </w:rPr>
-      </w:pPr>
-    </w:p>
-    <w:p>
-      <w:pPr>
-        <w:rPr>
-          <w:rFonts w:ascii="Arial" w:hAnsi="Arial" w:cs="Arial"/>
-          <w:noProof/>
-          <w:sz w:val="24"/>
-          <w:szCs w:val="24"/>
-          <w:u w:val="single"/>
+        <w:autoSpaceDE w:val="0"/>
+        <w:autoSpaceDN w:val="0"/>
+        <w:adjustRightInd w:val="0"/>
+        <w:spacing w:after="0" w:line="240" w:lineRule="auto"/>
+        <w:rPr>
+          <w:rFonts w:ascii="Arial" w:hAnsi="Arial" w:cs="Arial"/>
+          <w:sz w:val="28"/>
+          <w:szCs w:val="28"/>
+          <w:lang w:eastAsia="es-AR"/>
+        </w:rPr>
+      </w:pPr>
+    </w:p>
+    <w:p>
+      <w:pPr>
+        <w:autoSpaceDE w:val="0"/>
+        <w:autoSpaceDN w:val="0"/>
+        <w:adjustRightInd w:val="0"/>
+        <w:spacing w:after="0" w:line="240" w:lineRule="auto"/>
+        <w:rPr>
+          <w:rFonts w:ascii="Arial" w:hAnsi="Arial" w:cs="Arial"/>
+          <w:sz w:val="28"/>
+          <w:szCs w:val="28"/>
           <w:lang w:eastAsia="es-AR"/>
         </w:rPr>
       </w:pPr>
@@ -2795,12 +2864,195 @@
     </w:p>
     <w:p>
       <w:pPr>
-        <w:rPr>
-          <w:rFonts w:ascii="Arial" w:hAnsi="Arial" w:cs="Arial"/>
-          <w:noProof/>
-          <w:sz w:val="24"/>
-          <w:szCs w:val="24"/>
-          <w:u w:val="single"/>
+        <w:autoSpaceDE w:val="0"/>
+        <w:autoSpaceDN w:val="0"/>
+        <w:adjustRightInd w:val="0"/>
+        <w:spacing w:after="0" w:line="240" w:lineRule="auto"/>
+        <w:rPr>
+          <w:rFonts w:ascii="Arial" w:hAnsi="Arial" w:cs="Arial"/>
+          <w:sz w:val="24"/>
+          <w:szCs w:val="24"/>
+          <w:lang w:eastAsia="es-AR"/>
+        </w:rPr>
+      </w:pPr>
+    </w:p>
+    <w:p>
+      <w:pPr>
+        <w:autoSpaceDE w:val="0"/>
+        <w:autoSpaceDN w:val="0"/>
+        <w:adjustRightInd w:val="0"/>
+        <w:spacing w:after="0" w:line="240" w:lineRule="auto"/>
+        <w:rPr>
+          <w:rFonts w:ascii="Arial" w:hAnsi="Arial" w:cs="Arial"/>
+          <w:sz w:val="24"/>
+          <w:szCs w:val="24"/>
+          <w:u w:val="single"/>
+          <w:lang w:eastAsia="es-AR"/>
+        </w:rPr>
+      </w:pPr>
+      <w:proofErr w:type="spellStart"/>
+      <w:r>
+        <w:rPr>
+          <w:rFonts w:ascii="Arial" w:hAnsi="Arial" w:cs="Arial"/>
+          <w:sz w:val="24"/>
+          <w:szCs w:val="24"/>
+          <w:u w:val="single"/>
+          <w:lang w:eastAsia="es-AR"/>
+        </w:rPr>
+        <w:t>ReportXML</w:t>
+      </w:r>
+      <w:proofErr w:type="spellEnd"/>
+      <w:r>
+        <w:rPr>
+          <w:rFonts w:ascii="Arial" w:hAnsi="Arial" w:cs="Arial"/>
+          <w:sz w:val="24"/>
+          <w:szCs w:val="24"/>
+          <w:u w:val="single"/>
+          <w:lang w:eastAsia="es-AR"/>
+        </w:rPr>
+        <w:t xml:space="preserve">  </w:t>
+      </w:r>
+    </w:p>
+    <w:p>
+      <w:pPr>
+        <w:autoSpaceDE w:val="0"/>
+        <w:autoSpaceDN w:val="0"/>
+        <w:adjustRightInd w:val="0"/>
+        <w:spacing w:after="0" w:line="240" w:lineRule="auto"/>
+        <w:rPr>
+          <w:rFonts w:ascii="Arial" w:hAnsi="Arial" w:cs="Arial"/>
+          <w:sz w:val="24"/>
+          <w:szCs w:val="24"/>
+          <w:lang w:eastAsia="es-AR"/>
+        </w:rPr>
+      </w:pPr>
+      <w:r>
+        <w:rPr>
+          <w:rFonts w:ascii="Arial" w:hAnsi="Arial" w:cs="Arial"/>
+          <w:sz w:val="24"/>
+          <w:szCs w:val="24"/>
+          <w:lang w:eastAsia="es-AR"/>
+        </w:rPr>
+        <w:t xml:space="preserve">Esta clase hereda de </w:t>
+      </w:r>
+      <w:proofErr w:type="spellStart"/>
+      <w:r>
+        <w:rPr>
+          <w:rFonts w:ascii="Arial" w:hAnsi="Arial" w:cs="Arial"/>
+          <w:sz w:val="24"/>
+          <w:szCs w:val="24"/>
+          <w:lang w:eastAsia="es-AR"/>
+        </w:rPr>
+        <w:t>Reporter</w:t>
+      </w:r>
+      <w:proofErr w:type="spellEnd"/>
+      <w:r>
+        <w:rPr>
+          <w:rFonts w:ascii="Arial" w:hAnsi="Arial" w:cs="Arial"/>
+          <w:sz w:val="24"/>
+          <w:szCs w:val="24"/>
+          <w:lang w:eastAsia="es-AR"/>
+        </w:rPr>
+        <w:t xml:space="preserve"> ya que es</w:t>
+      </w:r>
+      <w:r>
+        <w:rPr>
+          <w:rFonts w:ascii="Arial" w:hAnsi="Arial" w:cs="Arial"/>
+          <w:sz w:val="24"/>
+          <w:szCs w:val="24"/>
+          <w:lang w:eastAsia="es-AR"/>
+        </w:rPr>
+        <w:t xml:space="preserve"> </w:t>
+      </w:r>
+      <w:r>
+        <w:rPr>
+          <w:rFonts w:ascii="Arial" w:hAnsi="Arial" w:cs="Arial"/>
+          <w:sz w:val="24"/>
+          <w:szCs w:val="24"/>
+          <w:lang w:eastAsia="es-AR"/>
+        </w:rPr>
+        <w:t xml:space="preserve">un reporte, pero en este caso </w:t>
+      </w:r>
+      <w:proofErr w:type="spellStart"/>
+      <w:r>
+        <w:rPr>
+          <w:rFonts w:ascii="Arial" w:hAnsi="Arial" w:cs="Arial"/>
+          <w:sz w:val="24"/>
+          <w:szCs w:val="24"/>
+          <w:lang w:eastAsia="es-AR"/>
+        </w:rPr>
+        <w:t>sobreescribe</w:t>
+      </w:r>
+      <w:proofErr w:type="spellEnd"/>
+      <w:r>
+        <w:rPr>
+          <w:rFonts w:ascii="Arial" w:hAnsi="Arial" w:cs="Arial"/>
+          <w:sz w:val="24"/>
+          <w:szCs w:val="24"/>
+          <w:lang w:eastAsia="es-AR"/>
+        </w:rPr>
+        <w:t xml:space="preserve"> el </w:t>
+      </w:r>
+      <w:proofErr w:type="spellStart"/>
+      <w:r>
+        <w:rPr>
+          <w:rFonts w:ascii="Arial" w:hAnsi="Arial" w:cs="Arial"/>
+          <w:sz w:val="24"/>
+          <w:szCs w:val="24"/>
+          <w:lang w:eastAsia="es-AR"/>
+        </w:rPr>
+        <w:t>metodo</w:t>
+      </w:r>
+      <w:proofErr w:type="spellEnd"/>
+      <w:r>
+        <w:rPr>
+          <w:rFonts w:ascii="Arial" w:hAnsi="Arial" w:cs="Arial"/>
+          <w:sz w:val="24"/>
+          <w:szCs w:val="24"/>
+          <w:lang w:eastAsia="es-AR"/>
+        </w:rPr>
+        <w:t xml:space="preserve"> </w:t>
+      </w:r>
+      <w:proofErr w:type="spellStart"/>
+      <w:r>
+        <w:rPr>
+          <w:rFonts w:ascii="Arial" w:hAnsi="Arial" w:cs="Arial"/>
+          <w:sz w:val="24"/>
+          <w:szCs w:val="24"/>
+          <w:lang w:eastAsia="es-AR"/>
+        </w:rPr>
+        <w:t>addResult</w:t>
+      </w:r>
+      <w:proofErr w:type="spellEnd"/>
+      <w:r>
+        <w:rPr>
+          <w:rFonts w:ascii="Arial" w:hAnsi="Arial" w:cs="Arial"/>
+          <w:sz w:val="24"/>
+          <w:szCs w:val="24"/>
+          <w:lang w:eastAsia="es-AR"/>
+        </w:rPr>
+        <w:t xml:space="preserve"> para poder agregar el resultado al XML</w:t>
+      </w:r>
+      <w:r>
+        <w:rPr>
+          <w:rFonts w:ascii="Arial" w:hAnsi="Arial" w:cs="Arial"/>
+          <w:sz w:val="24"/>
+          <w:szCs w:val="24"/>
+          <w:lang w:eastAsia="es-AR"/>
+        </w:rPr>
+        <w:t>.</w:t>
+      </w:r>
+    </w:p>
+    <w:p>
+      <w:pPr>
+        <w:autoSpaceDE w:val="0"/>
+        <w:autoSpaceDN w:val="0"/>
+        <w:adjustRightInd w:val="0"/>
+        <w:spacing w:after="0" w:line="240" w:lineRule="auto"/>
+        <w:rPr>
+          <w:rFonts w:ascii="Arial" w:hAnsi="Arial" w:cs="Arial"/>
+          <w:sz w:val="24"/>
+          <w:szCs w:val="24"/>
           <w:lang w:eastAsia="es-AR"/>
         </w:rPr>
       </w:pPr>
@@ -2906,25 +3158,7 @@
           <w:szCs w:val="24"/>
           <w:lang w:eastAsia="es-AR"/>
         </w:rPr>
-        <w:t xml:space="preserve"> de las fallidas y con errores, y hacer los reportes de una manera </w:t>
-      </w:r>
-      <w:r>
-        <w:rPr>
-          <w:rFonts w:ascii="Arial" w:hAnsi="Arial" w:cs="Arial"/>
-          <w:sz w:val="24"/>
-          <w:szCs w:val="24"/>
-          <w:lang w:eastAsia="es-AR"/>
-        </w:rPr>
-        <w:t>más</w:t>
-      </w:r>
-      <w:r>
-        <w:rPr>
-          <w:rFonts w:ascii="Arial" w:hAnsi="Arial" w:cs="Arial"/>
-          <w:sz w:val="24"/>
-          <w:szCs w:val="24"/>
-          <w:lang w:eastAsia="es-AR"/>
-        </w:rPr>
-        <w:t xml:space="preserve"> sencilla.</w:t>
+        <w:t xml:space="preserve"> de las fallidas y con errores, y hacer los reportes de una manera más sencilla.</w:t>
       </w:r>
     </w:p>
     <w:p>
@@ -3177,11 +3411,6 @@
         </w:rPr>
       </w:pPr>
     </w:p>
-    <w:p/>
-    <w:p/>
-    <w:p/>
-    <w:p/>
-    <w:p/>
     <w:p/>
     <w:p/>
     <w:sectPr>

</xml_diff>